<commit_message>
Modifico el enunciado, pongo mi nombre
</commit_message>
<xml_diff>
--- a/EnunciadoGit.docx
+++ b/EnunciadoGit.docx
@@ -1,11 +1,11 @@
 
 <file path=word/document.xml><?xml version="1.0" encoding="utf-8"?>
-<w:document xmlns:wpc="http://schemas.microsoft.com/office/word/2010/wordprocessingCanvas" xmlns:cx="http://schemas.microsoft.com/office/drawing/2014/chartex" xmlns:cx1="http://schemas.microsoft.com/office/drawing/2015/9/8/chartex" xmlns:cx2="http://schemas.microsoft.com/office/drawing/2015/10/21/chartex" xmlns:cx3="http://schemas.microsoft.com/office/drawing/2016/5/9/chartex" xmlns:cx4="http://schemas.microsoft.com/office/drawing/2016/5/10/chartex" xmlns:cx5="http://schemas.microsoft.com/office/drawing/2016/5/11/chartex" xmlns:cx6="http://schemas.microsoft.com/office/drawing/2016/5/12/chartex" xmlns:cx7="http://schemas.microsoft.com/office/drawing/2016/5/13/chartex" xmlns:cx8="http://schemas.microsoft.com/office/drawing/2016/5/14/chartex" xmlns:mc="http://schemas.openxmlformats.org/markup-compatibility/2006" xmlns:aink="http://schemas.microsoft.com/office/drawing/2016/ink" xmlns:am3d="http://schemas.microsoft.com/office/drawing/2017/model3d" xmlns:o="urn:schemas-microsoft-com:office:office" xmlns:r="http://schemas.openxmlformats.org/officeDocument/2006/relationships" xmlns:m="http://schemas.openxmlformats.org/officeDocument/2006/math" xmlns:v="urn:schemas-microsoft-com:vml" xmlns:wp14="http://schemas.microsoft.com/office/word/2010/wordprocessingDrawing" xmlns:wp="http://schemas.openxmlformats.org/drawingml/2006/wordprocessingDrawing" xmlns:w10="urn:schemas-microsoft-com:office:word" xmlns:w="http://schemas.openxmlformats.org/wordprocessingml/2006/main" xmlns:w14="http://schemas.microsoft.com/office/word/2010/wordml" xmlns:w15="http://schemas.microsoft.com/office/word/2012/wordml" xmlns:w16cid="http://schemas.microsoft.com/office/word/2016/wordml/cid" xmlns:w16se="http://schemas.microsoft.com/office/word/2015/wordml/symex" xmlns:wpg="http://schemas.microsoft.com/office/word/2010/wordprocessingGroup" xmlns:wpi="http://schemas.microsoft.com/office/word/2010/wordprocessingInk" xmlns:wne="http://schemas.microsoft.com/office/word/2006/wordml" xmlns:wps="http://schemas.microsoft.com/office/word/2010/wordprocessingShape" mc:Ignorable="w14 w15 w16se w16cid wp14">
+<w:document xmlns:wpc="http://schemas.microsoft.com/office/word/2010/wordprocessingCanvas" xmlns:mc="http://schemas.openxmlformats.org/markup-compatibility/2006" xmlns:o="urn:schemas-microsoft-com:office:office" xmlns:r="http://schemas.openxmlformats.org/officeDocument/2006/relationships" xmlns:m="http://schemas.openxmlformats.org/officeDocument/2006/math" xmlns:v="urn:schemas-microsoft-com:vml" xmlns:wp14="http://schemas.microsoft.com/office/word/2010/wordprocessingDrawing" xmlns:wp="http://schemas.openxmlformats.org/drawingml/2006/wordprocessingDrawing" xmlns:w10="urn:schemas-microsoft-com:office:word" xmlns:w="http://schemas.openxmlformats.org/wordprocessingml/2006/main" xmlns:w14="http://schemas.microsoft.com/office/word/2010/wordml" xmlns:w15="http://schemas.microsoft.com/office/word/2012/wordml" xmlns:wpg="http://schemas.microsoft.com/office/word/2010/wordprocessingGroup" xmlns:wpi="http://schemas.microsoft.com/office/word/2010/wordprocessingInk" xmlns:wne="http://schemas.microsoft.com/office/word/2006/wordml" xmlns:wps="http://schemas.microsoft.com/office/word/2010/wordprocessingShape" mc:Ignorable="w14 w15 wp14">
   <w:body>
     <w:p>
       <w:pPr>
         <w:pBdr>
-          <w:top w:val="single" w:sz="4" w:space="1" w:color="auto"/>
+          <w:top w:val="single" w:sz="4" w:space="0" w:color="auto"/>
           <w:left w:val="single" w:sz="4" w:space="4" w:color="auto"/>
           <w:bottom w:val="single" w:sz="4" w:space="1" w:color="auto"/>
           <w:right w:val="single" w:sz="4" w:space="4" w:color="auto"/>
@@ -33,6 +33,14 @@
         </w:rPr>
         <w:t>:</w:t>
       </w:r>
+      <w:r>
+        <w:rPr>
+          <w:u w:val="single"/>
+        </w:rPr>
+        <w:t xml:space="preserve"> ALEIXANDRE SOLER MAURICIO</w:t>
+      </w:r>
+      <w:bookmarkStart w:id="0" w:name="_GoBack"/>
+      <w:bookmarkEnd w:id="0"/>
     </w:p>
     <w:p>
       <w:pPr>
@@ -42,7 +50,7 @@
           <w:numId w:val="12"/>
         </w:numPr>
         <w:pBdr>
-          <w:top w:val="single" w:sz="4" w:space="1" w:color="auto"/>
+          <w:top w:val="single" w:sz="4" w:space="0" w:color="auto"/>
           <w:left w:val="single" w:sz="4" w:space="4" w:color="auto"/>
           <w:bottom w:val="single" w:sz="4" w:space="1" w:color="auto"/>
           <w:right w:val="single" w:sz="4" w:space="4" w:color="auto"/>
@@ -70,7 +78,6 @@
       <w:r>
         <w:t xml:space="preserve"> tan solo la rama </w:t>
       </w:r>
-      <w:proofErr w:type="gramStart"/>
       <w:r>
         <w:rPr>
           <w:b/>
@@ -78,7 +85,6 @@
         </w:rPr>
         <w:t>master</w:t>
       </w:r>
-      <w:proofErr w:type="gramEnd"/>
       <w:r>
         <w:t>.</w:t>
       </w:r>
@@ -91,7 +97,7 @@
           <w:numId w:val="12"/>
         </w:numPr>
         <w:pBdr>
-          <w:top w:val="single" w:sz="4" w:space="1" w:color="auto"/>
+          <w:top w:val="single" w:sz="4" w:space="0" w:color="auto"/>
           <w:left w:val="single" w:sz="4" w:space="4" w:color="auto"/>
           <w:bottom w:val="single" w:sz="4" w:space="1" w:color="auto"/>
           <w:right w:val="single" w:sz="4" w:space="4" w:color="auto"/>
@@ -165,12 +171,7 @@
       </w:r>
       <w:proofErr w:type="spellEnd"/>
       <w:r>
-        <w:t xml:space="preserve"> llamado exa</w:t>
-      </w:r>
-      <w:bookmarkStart w:id="0" w:name="_GoBack"/>
-      <w:bookmarkEnd w:id="0"/>
-      <w:r>
-        <w:t xml:space="preserve">m1eval. Conéctalo con un repositorio en </w:t>
+        <w:t xml:space="preserve"> llamado exam1eval. Conéctalo con un repositorio en </w:t>
       </w:r>
       <w:proofErr w:type="spellStart"/>
       <w:r>
@@ -407,13 +408,8 @@
         <w:ind w:left="426" w:hanging="426"/>
       </w:pPr>
       <w:r>
-        <w:t xml:space="preserve">Ahora sí que integra los cambios en </w:t>
-      </w:r>
-      <w:proofErr w:type="gramStart"/>
-      <w:r>
-        <w:t>master</w:t>
-      </w:r>
-      <w:proofErr w:type="gramEnd"/>
+        <w:t>Ahora sí que integra los cambios en master</w:t>
+      </w:r>
       <w:r>
         <w:t xml:space="preserve"> (local)</w:t>
       </w:r>
@@ -487,15 +483,7 @@
         <w:ind w:left="426" w:hanging="426"/>
       </w:pPr>
       <w:r>
-        <w:t xml:space="preserve">Estando en </w:t>
-      </w:r>
-      <w:proofErr w:type="gramStart"/>
-      <w:r>
-        <w:t>master</w:t>
-      </w:r>
-      <w:proofErr w:type="gramEnd"/>
-      <w:r>
-        <w:t xml:space="preserve">, crea un archivo llamado cache y haz lo necesario para ignorarlo </w:t>
+        <w:t xml:space="preserve">Estando en master, crea un archivo llamado cache y haz lo necesario para ignorarlo </w:t>
       </w:r>
       <w:r>
         <w:t>del repositorio.</w:t>
@@ -556,15 +544,7 @@
         <w:ind w:left="426" w:hanging="426"/>
       </w:pPr>
       <w:r>
-        <w:t xml:space="preserve">Estando en </w:t>
-      </w:r>
-      <w:proofErr w:type="gramStart"/>
-      <w:r>
-        <w:t>master</w:t>
-      </w:r>
-      <w:proofErr w:type="gramEnd"/>
-      <w:r>
-        <w:t xml:space="preserve"> de examen1eval modifica el </w:t>
+        <w:t xml:space="preserve">Estando en master de examen1eval modifica el </w:t>
       </w:r>
       <w:proofErr w:type="spellStart"/>
       <w:r>
@@ -696,7 +676,7 @@
 </file>
 
 <file path=word/endnotes.xml><?xml version="1.0" encoding="utf-8"?>
-<w:endnotes xmlns:wpc="http://schemas.microsoft.com/office/word/2010/wordprocessingCanvas" xmlns:cx="http://schemas.microsoft.com/office/drawing/2014/chartex" xmlns:cx1="http://schemas.microsoft.com/office/drawing/2015/9/8/chartex" xmlns:cx2="http://schemas.microsoft.com/office/drawing/2015/10/21/chartex" xmlns:cx3="http://schemas.microsoft.com/office/drawing/2016/5/9/chartex" xmlns:cx4="http://schemas.microsoft.com/office/drawing/2016/5/10/chartex" xmlns:cx5="http://schemas.microsoft.com/office/drawing/2016/5/11/chartex" xmlns:cx6="http://schemas.microsoft.com/office/drawing/2016/5/12/chartex" xmlns:cx7="http://schemas.microsoft.com/office/drawing/2016/5/13/chartex" xmlns:cx8="http://schemas.microsoft.com/office/drawing/2016/5/14/chartex" xmlns:mc="http://schemas.openxmlformats.org/markup-compatibility/2006" xmlns:aink="http://schemas.microsoft.com/office/drawing/2016/ink" xmlns:am3d="http://schemas.microsoft.com/office/drawing/2017/model3d" xmlns:o="urn:schemas-microsoft-com:office:office" xmlns:r="http://schemas.openxmlformats.org/officeDocument/2006/relationships" xmlns:m="http://schemas.openxmlformats.org/officeDocument/2006/math" xmlns:v="urn:schemas-microsoft-com:vml" xmlns:wp14="http://schemas.microsoft.com/office/word/2010/wordprocessingDrawing" xmlns:wp="http://schemas.openxmlformats.org/drawingml/2006/wordprocessingDrawing" xmlns:w10="urn:schemas-microsoft-com:office:word" xmlns:w="http://schemas.openxmlformats.org/wordprocessingml/2006/main" xmlns:w14="http://schemas.microsoft.com/office/word/2010/wordml" xmlns:w15="http://schemas.microsoft.com/office/word/2012/wordml" xmlns:w16cid="http://schemas.microsoft.com/office/word/2016/wordml/cid" xmlns:w16se="http://schemas.microsoft.com/office/word/2015/wordml/symex" xmlns:wpg="http://schemas.microsoft.com/office/word/2010/wordprocessingGroup" xmlns:wpi="http://schemas.microsoft.com/office/word/2010/wordprocessingInk" xmlns:wne="http://schemas.microsoft.com/office/word/2006/wordml" xmlns:wps="http://schemas.microsoft.com/office/word/2010/wordprocessingShape" mc:Ignorable="w14 w15 w16se w16cid wp14">
+<w:endnotes xmlns:wpc="http://schemas.microsoft.com/office/word/2010/wordprocessingCanvas" xmlns:mc="http://schemas.openxmlformats.org/markup-compatibility/2006" xmlns:o="urn:schemas-microsoft-com:office:office" xmlns:r="http://schemas.openxmlformats.org/officeDocument/2006/relationships" xmlns:m="http://schemas.openxmlformats.org/officeDocument/2006/math" xmlns:v="urn:schemas-microsoft-com:vml" xmlns:wp14="http://schemas.microsoft.com/office/word/2010/wordprocessingDrawing" xmlns:wp="http://schemas.openxmlformats.org/drawingml/2006/wordprocessingDrawing" xmlns:w10="urn:schemas-microsoft-com:office:word" xmlns:w="http://schemas.openxmlformats.org/wordprocessingml/2006/main" xmlns:w14="http://schemas.microsoft.com/office/word/2010/wordml" xmlns:w15="http://schemas.microsoft.com/office/word/2012/wordml" xmlns:wpg="http://schemas.microsoft.com/office/word/2010/wordprocessingGroup" xmlns:wpi="http://schemas.microsoft.com/office/word/2010/wordprocessingInk" xmlns:wne="http://schemas.microsoft.com/office/word/2006/wordml" xmlns:wps="http://schemas.microsoft.com/office/word/2010/wordprocessingShape" mc:Ignorable="w14 w15 wp14">
   <w:endnote w:type="separator" w:id="-1">
     <w:p>
       <w:pPr>
@@ -721,7 +701,7 @@
 </file>
 
 <file path=word/footer1.xml><?xml version="1.0" encoding="utf-8"?>
-<w:ftr xmlns:wpc="http://schemas.microsoft.com/office/word/2010/wordprocessingCanvas" xmlns:cx="http://schemas.microsoft.com/office/drawing/2014/chartex" xmlns:cx1="http://schemas.microsoft.com/office/drawing/2015/9/8/chartex" xmlns:cx2="http://schemas.microsoft.com/office/drawing/2015/10/21/chartex" xmlns:cx3="http://schemas.microsoft.com/office/drawing/2016/5/9/chartex" xmlns:cx4="http://schemas.microsoft.com/office/drawing/2016/5/10/chartex" xmlns:cx5="http://schemas.microsoft.com/office/drawing/2016/5/11/chartex" xmlns:cx6="http://schemas.microsoft.com/office/drawing/2016/5/12/chartex" xmlns:cx7="http://schemas.microsoft.com/office/drawing/2016/5/13/chartex" xmlns:cx8="http://schemas.microsoft.com/office/drawing/2016/5/14/chartex" xmlns:mc="http://schemas.openxmlformats.org/markup-compatibility/2006" xmlns:aink="http://schemas.microsoft.com/office/drawing/2016/ink" xmlns:am3d="http://schemas.microsoft.com/office/drawing/2017/model3d" xmlns:o="urn:schemas-microsoft-com:office:office" xmlns:r="http://schemas.openxmlformats.org/officeDocument/2006/relationships" xmlns:m="http://schemas.openxmlformats.org/officeDocument/2006/math" xmlns:v="urn:schemas-microsoft-com:vml" xmlns:wp14="http://schemas.microsoft.com/office/word/2010/wordprocessingDrawing" xmlns:wp="http://schemas.openxmlformats.org/drawingml/2006/wordprocessingDrawing" xmlns:w10="urn:schemas-microsoft-com:office:word" xmlns:w="http://schemas.openxmlformats.org/wordprocessingml/2006/main" xmlns:w14="http://schemas.microsoft.com/office/word/2010/wordml" xmlns:w15="http://schemas.microsoft.com/office/word/2012/wordml" xmlns:w16cid="http://schemas.microsoft.com/office/word/2016/wordml/cid" xmlns:w16se="http://schemas.microsoft.com/office/word/2015/wordml/symex" xmlns:wpg="http://schemas.microsoft.com/office/word/2010/wordprocessingGroup" xmlns:wpi="http://schemas.microsoft.com/office/word/2010/wordprocessingInk" xmlns:wne="http://schemas.microsoft.com/office/word/2006/wordml" xmlns:wps="http://schemas.microsoft.com/office/word/2010/wordprocessingShape" mc:Ignorable="w14 w15 w16se w16cid wp14">
+<w:ftr xmlns:wpc="http://schemas.microsoft.com/office/word/2010/wordprocessingCanvas" xmlns:mc="http://schemas.openxmlformats.org/markup-compatibility/2006" xmlns:o="urn:schemas-microsoft-com:office:office" xmlns:r="http://schemas.openxmlformats.org/officeDocument/2006/relationships" xmlns:m="http://schemas.openxmlformats.org/officeDocument/2006/math" xmlns:v="urn:schemas-microsoft-com:vml" xmlns:wp14="http://schemas.microsoft.com/office/word/2010/wordprocessingDrawing" xmlns:wp="http://schemas.openxmlformats.org/drawingml/2006/wordprocessingDrawing" xmlns:w10="urn:schemas-microsoft-com:office:word" xmlns:w="http://schemas.openxmlformats.org/wordprocessingml/2006/main" xmlns:w14="http://schemas.microsoft.com/office/word/2010/wordml" xmlns:w15="http://schemas.microsoft.com/office/word/2012/wordml" xmlns:wpg="http://schemas.microsoft.com/office/word/2010/wordprocessingGroup" xmlns:wpi="http://schemas.microsoft.com/office/word/2010/wordprocessingInk" xmlns:wne="http://schemas.microsoft.com/office/word/2006/wordml" xmlns:wps="http://schemas.microsoft.com/office/word/2010/wordprocessingShape" mc:Ignorable="w14 w15 wp14">
   <w:p>
     <w:pPr>
       <w:pStyle w:val="Piedepgina"/>
@@ -744,7 +724,7 @@
 </file>
 
 <file path=word/footnotes.xml><?xml version="1.0" encoding="utf-8"?>
-<w:footnotes xmlns:wpc="http://schemas.microsoft.com/office/word/2010/wordprocessingCanvas" xmlns:cx="http://schemas.microsoft.com/office/drawing/2014/chartex" xmlns:cx1="http://schemas.microsoft.com/office/drawing/2015/9/8/chartex" xmlns:cx2="http://schemas.microsoft.com/office/drawing/2015/10/21/chartex" xmlns:cx3="http://schemas.microsoft.com/office/drawing/2016/5/9/chartex" xmlns:cx4="http://schemas.microsoft.com/office/drawing/2016/5/10/chartex" xmlns:cx5="http://schemas.microsoft.com/office/drawing/2016/5/11/chartex" xmlns:cx6="http://schemas.microsoft.com/office/drawing/2016/5/12/chartex" xmlns:cx7="http://schemas.microsoft.com/office/drawing/2016/5/13/chartex" xmlns:cx8="http://schemas.microsoft.com/office/drawing/2016/5/14/chartex" xmlns:mc="http://schemas.openxmlformats.org/markup-compatibility/2006" xmlns:aink="http://schemas.microsoft.com/office/drawing/2016/ink" xmlns:am3d="http://schemas.microsoft.com/office/drawing/2017/model3d" xmlns:o="urn:schemas-microsoft-com:office:office" xmlns:r="http://schemas.openxmlformats.org/officeDocument/2006/relationships" xmlns:m="http://schemas.openxmlformats.org/officeDocument/2006/math" xmlns:v="urn:schemas-microsoft-com:vml" xmlns:wp14="http://schemas.microsoft.com/office/word/2010/wordprocessingDrawing" xmlns:wp="http://schemas.openxmlformats.org/drawingml/2006/wordprocessingDrawing" xmlns:w10="urn:schemas-microsoft-com:office:word" xmlns:w="http://schemas.openxmlformats.org/wordprocessingml/2006/main" xmlns:w14="http://schemas.microsoft.com/office/word/2010/wordml" xmlns:w15="http://schemas.microsoft.com/office/word/2012/wordml" xmlns:w16cid="http://schemas.microsoft.com/office/word/2016/wordml/cid" xmlns:w16se="http://schemas.microsoft.com/office/word/2015/wordml/symex" xmlns:wpg="http://schemas.microsoft.com/office/word/2010/wordprocessingGroup" xmlns:wpi="http://schemas.microsoft.com/office/word/2010/wordprocessingInk" xmlns:wne="http://schemas.microsoft.com/office/word/2006/wordml" xmlns:wps="http://schemas.microsoft.com/office/word/2010/wordprocessingShape" mc:Ignorable="w14 w15 w16se w16cid wp14">
+<w:footnotes xmlns:wpc="http://schemas.microsoft.com/office/word/2010/wordprocessingCanvas" xmlns:mc="http://schemas.openxmlformats.org/markup-compatibility/2006" xmlns:o="urn:schemas-microsoft-com:office:office" xmlns:r="http://schemas.openxmlformats.org/officeDocument/2006/relationships" xmlns:m="http://schemas.openxmlformats.org/officeDocument/2006/math" xmlns:v="urn:schemas-microsoft-com:vml" xmlns:wp14="http://schemas.microsoft.com/office/word/2010/wordprocessingDrawing" xmlns:wp="http://schemas.openxmlformats.org/drawingml/2006/wordprocessingDrawing" xmlns:w10="urn:schemas-microsoft-com:office:word" xmlns:w="http://schemas.openxmlformats.org/wordprocessingml/2006/main" xmlns:w14="http://schemas.microsoft.com/office/word/2010/wordml" xmlns:w15="http://schemas.microsoft.com/office/word/2012/wordml" xmlns:wpg="http://schemas.microsoft.com/office/word/2010/wordprocessingGroup" xmlns:wpi="http://schemas.microsoft.com/office/word/2010/wordprocessingInk" xmlns:wne="http://schemas.microsoft.com/office/word/2006/wordml" xmlns:wps="http://schemas.microsoft.com/office/word/2010/wordprocessingShape" mc:Ignorable="w14 w15 wp14">
   <w:footnote w:type="separator" w:id="-1">
     <w:p>
       <w:pPr>
@@ -769,7 +749,7 @@
 </file>
 
 <file path=word/header1.xml><?xml version="1.0" encoding="utf-8"?>
-<w:hdr xmlns:wpc="http://schemas.microsoft.com/office/word/2010/wordprocessingCanvas" xmlns:cx="http://schemas.microsoft.com/office/drawing/2014/chartex" xmlns:cx1="http://schemas.microsoft.com/office/drawing/2015/9/8/chartex" xmlns:cx2="http://schemas.microsoft.com/office/drawing/2015/10/21/chartex" xmlns:cx3="http://schemas.microsoft.com/office/drawing/2016/5/9/chartex" xmlns:cx4="http://schemas.microsoft.com/office/drawing/2016/5/10/chartex" xmlns:cx5="http://schemas.microsoft.com/office/drawing/2016/5/11/chartex" xmlns:cx6="http://schemas.microsoft.com/office/drawing/2016/5/12/chartex" xmlns:cx7="http://schemas.microsoft.com/office/drawing/2016/5/13/chartex" xmlns:cx8="http://schemas.microsoft.com/office/drawing/2016/5/14/chartex" xmlns:mc="http://schemas.openxmlformats.org/markup-compatibility/2006" xmlns:aink="http://schemas.microsoft.com/office/drawing/2016/ink" xmlns:am3d="http://schemas.microsoft.com/office/drawing/2017/model3d" xmlns:o="urn:schemas-microsoft-com:office:office" xmlns:r="http://schemas.openxmlformats.org/officeDocument/2006/relationships" xmlns:m="http://schemas.openxmlformats.org/officeDocument/2006/math" xmlns:v="urn:schemas-microsoft-com:vml" xmlns:wp14="http://schemas.microsoft.com/office/word/2010/wordprocessingDrawing" xmlns:wp="http://schemas.openxmlformats.org/drawingml/2006/wordprocessingDrawing" xmlns:w10="urn:schemas-microsoft-com:office:word" xmlns:w="http://schemas.openxmlformats.org/wordprocessingml/2006/main" xmlns:w14="http://schemas.microsoft.com/office/word/2010/wordml" xmlns:w15="http://schemas.microsoft.com/office/word/2012/wordml" xmlns:w16cid="http://schemas.microsoft.com/office/word/2016/wordml/cid" xmlns:w16se="http://schemas.microsoft.com/office/word/2015/wordml/symex" xmlns:wpg="http://schemas.microsoft.com/office/word/2010/wordprocessingGroup" xmlns:wpi="http://schemas.microsoft.com/office/word/2010/wordprocessingInk" xmlns:wne="http://schemas.microsoft.com/office/word/2006/wordml" xmlns:wps="http://schemas.microsoft.com/office/word/2010/wordprocessingShape" mc:Ignorable="w14 w15 w16se w16cid wp14">
+<w:hdr xmlns:wpc="http://schemas.microsoft.com/office/word/2010/wordprocessingCanvas" xmlns:mc="http://schemas.openxmlformats.org/markup-compatibility/2006" xmlns:o="urn:schemas-microsoft-com:office:office" xmlns:r="http://schemas.openxmlformats.org/officeDocument/2006/relationships" xmlns:m="http://schemas.openxmlformats.org/officeDocument/2006/math" xmlns:v="urn:schemas-microsoft-com:vml" xmlns:wp14="http://schemas.microsoft.com/office/word/2010/wordprocessingDrawing" xmlns:wp="http://schemas.openxmlformats.org/drawingml/2006/wordprocessingDrawing" xmlns:w10="urn:schemas-microsoft-com:office:word" xmlns:w="http://schemas.openxmlformats.org/wordprocessingml/2006/main" xmlns:w14="http://schemas.microsoft.com/office/word/2010/wordml" xmlns:w15="http://schemas.microsoft.com/office/word/2012/wordml" xmlns:wpg="http://schemas.microsoft.com/office/word/2010/wordprocessingGroup" xmlns:wpi="http://schemas.microsoft.com/office/word/2010/wordprocessingInk" xmlns:wne="http://schemas.microsoft.com/office/word/2006/wordml" xmlns:wps="http://schemas.microsoft.com/office/word/2010/wordprocessingShape" mc:Ignorable="w14 w15 wp14">
   <w:tbl>
     <w:tblPr>
       <w:tblStyle w:val="Tablaconcuadrcula"/>
@@ -799,7 +779,7 @@
           <w:r>
             <w:rPr>
               <w:noProof/>
-              <w:lang w:eastAsia="es-ES_tradnl"/>
+              <w:lang w:val="es-ES" w:eastAsia="es-ES"/>
             </w:rPr>
             <w:drawing>
               <wp:anchor distT="0" distB="0" distL="114300" distR="114300" simplePos="0" relativeHeight="251659264" behindDoc="0" locked="0" layoutInCell="1" allowOverlap="1" wp14:anchorId="62729B03" wp14:editId="61B1BF71">
@@ -1074,7 +1054,7 @@
 </file>
 
 <file path=word/numbering.xml><?xml version="1.0" encoding="utf-8"?>
-<w:numbering xmlns:wpc="http://schemas.microsoft.com/office/word/2010/wordprocessingCanvas" xmlns:cx="http://schemas.microsoft.com/office/drawing/2014/chartex" xmlns:cx1="http://schemas.microsoft.com/office/drawing/2015/9/8/chartex" xmlns:cx2="http://schemas.microsoft.com/office/drawing/2015/10/21/chartex" xmlns:cx3="http://schemas.microsoft.com/office/drawing/2016/5/9/chartex" xmlns:cx4="http://schemas.microsoft.com/office/drawing/2016/5/10/chartex" xmlns:cx5="http://schemas.microsoft.com/office/drawing/2016/5/11/chartex" xmlns:cx6="http://schemas.microsoft.com/office/drawing/2016/5/12/chartex" xmlns:cx7="http://schemas.microsoft.com/office/drawing/2016/5/13/chartex" xmlns:cx8="http://schemas.microsoft.com/office/drawing/2016/5/14/chartex" xmlns:mc="http://schemas.openxmlformats.org/markup-compatibility/2006" xmlns:aink="http://schemas.microsoft.com/office/drawing/2016/ink" xmlns:am3d="http://schemas.microsoft.com/office/drawing/2017/model3d" xmlns:o="urn:schemas-microsoft-com:office:office" xmlns:r="http://schemas.openxmlformats.org/officeDocument/2006/relationships" xmlns:m="http://schemas.openxmlformats.org/officeDocument/2006/math" xmlns:v="urn:schemas-microsoft-com:vml" xmlns:wp14="http://schemas.microsoft.com/office/word/2010/wordprocessingDrawing" xmlns:wp="http://schemas.openxmlformats.org/drawingml/2006/wordprocessingDrawing" xmlns:w10="urn:schemas-microsoft-com:office:word" xmlns:w="http://schemas.openxmlformats.org/wordprocessingml/2006/main" xmlns:w14="http://schemas.microsoft.com/office/word/2010/wordml" xmlns:w15="http://schemas.microsoft.com/office/word/2012/wordml" xmlns:w16cid="http://schemas.microsoft.com/office/word/2016/wordml/cid" xmlns:w16se="http://schemas.microsoft.com/office/word/2015/wordml/symex" xmlns:wpg="http://schemas.microsoft.com/office/word/2010/wordprocessingGroup" xmlns:wpi="http://schemas.microsoft.com/office/word/2010/wordprocessingInk" xmlns:wne="http://schemas.microsoft.com/office/word/2006/wordml" xmlns:wps="http://schemas.microsoft.com/office/word/2010/wordprocessingShape" mc:Ignorable="w14 w15 w16se w16cid wp14">
+<w:numbering xmlns:wpc="http://schemas.microsoft.com/office/word/2010/wordprocessingCanvas" xmlns:mc="http://schemas.openxmlformats.org/markup-compatibility/2006" xmlns:o="urn:schemas-microsoft-com:office:office" xmlns:r="http://schemas.openxmlformats.org/officeDocument/2006/relationships" xmlns:m="http://schemas.openxmlformats.org/officeDocument/2006/math" xmlns:v="urn:schemas-microsoft-com:vml" xmlns:wp14="http://schemas.microsoft.com/office/word/2010/wordprocessingDrawing" xmlns:wp="http://schemas.openxmlformats.org/drawingml/2006/wordprocessingDrawing" xmlns:w10="urn:schemas-microsoft-com:office:word" xmlns:w="http://schemas.openxmlformats.org/wordprocessingml/2006/main" xmlns:w14="http://schemas.microsoft.com/office/word/2010/wordml" xmlns:w15="http://schemas.microsoft.com/office/word/2012/wordml" xmlns:wpg="http://schemas.microsoft.com/office/word/2010/wordprocessingGroup" xmlns:wpi="http://schemas.microsoft.com/office/word/2010/wordprocessingInk" xmlns:wne="http://schemas.microsoft.com/office/word/2006/wordml" xmlns:wps="http://schemas.microsoft.com/office/word/2010/wordprocessingShape" mc:Ignorable="w14 w15 wp14">
   <w:abstractNum w:abstractNumId="0" w15:restartNumberingAfterBreak="0">
     <w:nsid w:val="0EF91F35"/>
     <w:multiLevelType w:val="hybridMultilevel"/>
@@ -1632,7 +1612,7 @@
 </file>
 
 <file path=word/styles.xml><?xml version="1.0" encoding="utf-8"?>
-<w:styles xmlns:mc="http://schemas.openxmlformats.org/markup-compatibility/2006" xmlns:r="http://schemas.openxmlformats.org/officeDocument/2006/relationships" xmlns:w="http://schemas.openxmlformats.org/wordprocessingml/2006/main" xmlns:w14="http://schemas.microsoft.com/office/word/2010/wordml" xmlns:w15="http://schemas.microsoft.com/office/word/2012/wordml" xmlns:w16cid="http://schemas.microsoft.com/office/word/2016/wordml/cid" xmlns:w16se="http://schemas.microsoft.com/office/word/2015/wordml/symex" mc:Ignorable="w14 w15 w16se w16cid">
+<w:styles xmlns:mc="http://schemas.openxmlformats.org/markup-compatibility/2006" xmlns:r="http://schemas.openxmlformats.org/officeDocument/2006/relationships" xmlns:w="http://schemas.openxmlformats.org/wordprocessingml/2006/main" xmlns:w14="http://schemas.microsoft.com/office/word/2010/wordml" xmlns:w15="http://schemas.microsoft.com/office/word/2012/wordml" mc:Ignorable="w14 w15">
   <w:docDefaults>
     <w:rPrDefault>
       <w:rPr>
@@ -1644,7 +1624,7 @@
     </w:rPrDefault>
     <w:pPrDefault/>
   </w:docDefaults>
-  <w:latentStyles w:defLockedState="0" w:defUIPriority="99" w:defSemiHidden="0" w:defUnhideWhenUsed="0" w:defQFormat="0" w:count="376">
+  <w:latentStyles w:defLockedState="0" w:defUIPriority="99" w:defSemiHidden="0" w:defUnhideWhenUsed="0" w:defQFormat="0" w:count="371">
     <w:lsdException w:name="Normal" w:uiPriority="0" w:qFormat="1"/>
     <w:lsdException w:name="heading 1" w:uiPriority="9" w:qFormat="1"/>
     <w:lsdException w:name="heading 2" w:semiHidden="1" w:uiPriority="9" w:unhideWhenUsed="1" w:qFormat="1"/>
@@ -2016,9 +1996,6 @@
     <w:lsdException w:name="List Table 5 Dark Accent 6" w:uiPriority="50"/>
     <w:lsdException w:name="List Table 6 Colorful Accent 6" w:uiPriority="51"/>
     <w:lsdException w:name="List Table 7 Colorful Accent 6" w:uiPriority="52"/>
-    <w:lsdException w:name="Mention" w:semiHidden="1" w:unhideWhenUsed="1"/>
-    <w:lsdException w:name="Smart Hyperlink" w:semiHidden="1" w:unhideWhenUsed="1"/>
-    <w:lsdException w:name="Smart Link" w:semiHidden="1" w:unhideWhenUsed="1"/>
   </w:latentStyles>
   <w:style w:type="paragraph" w:default="1" w:styleId="Normal">
     <w:name w:val="Normal"/>
@@ -2539,6 +2516,15 @@
 </file>
 
 <file path=customXml/item1.xml><?xml version="1.0" encoding="utf-8"?>
+<?mso-contentType ?>
+<FormTemplates xmlns="http://schemas.microsoft.com/sharepoint/v3/contenttype/forms">
+  <Display>DocumentLibraryForm</Display>
+  <Edit>DocumentLibraryForm</Edit>
+  <New>DocumentLibraryForm</New>
+</FormTemplates>
+</file>
+
+<file path=customXml/item2.xml><?xml version="1.0" encoding="utf-8"?>
 <ct:contentTypeSchema xmlns:ct="http://schemas.microsoft.com/office/2006/metadata/contentType" xmlns:ma="http://schemas.microsoft.com/office/2006/metadata/properties/metaAttributes" ct:_="" ma:_="" ma:contentTypeName="Documento" ma:contentTypeID="0x0101005D384AE386714F449278D885434A9404" ma:contentTypeVersion="13" ma:contentTypeDescription="Crear nuevo documento." ma:contentTypeScope="" ma:versionID="7091f5f468074af646a003146f413f15">
   <xsd:schema xmlns:xsd="http://www.w3.org/2001/XMLSchema" xmlns:xs="http://www.w3.org/2001/XMLSchema" xmlns:p="http://schemas.microsoft.com/office/2006/metadata/properties" xmlns:ns3="c768c2a1-6ad6-4d52-b53c-fb68000d7c06" xmlns:ns4="68c0cfbd-05e1-492d-a357-4346a7046869" targetNamespace="http://schemas.microsoft.com/office/2006/metadata/properties" ma:root="true" ma:fieldsID="000c31c405b380b2c3b9d7a3a73313f0" ns3:_="" ns4:_="">
     <xsd:import namespace="c768c2a1-6ad6-4d52-b53c-fb68000d7c06"/>
@@ -2761,15 +2747,6 @@
 </ct:contentTypeSchema>
 </file>
 
-<file path=customXml/item2.xml><?xml version="1.0" encoding="utf-8"?>
-<?mso-contentType ?>
-<FormTemplates xmlns="http://schemas.microsoft.com/sharepoint/v3/contenttype/forms">
-  <Display>DocumentLibraryForm</Display>
-  <Edit>DocumentLibraryForm</Edit>
-  <New>DocumentLibraryForm</New>
-</FormTemplates>
-</file>
-
 <file path=customXml/item3.xml><?xml version="1.0" encoding="utf-8"?>
 <p:properties xmlns:p="http://schemas.microsoft.com/office/2006/metadata/properties" xmlns:xsi="http://www.w3.org/2001/XMLSchema-instance" xmlns:pc="http://schemas.microsoft.com/office/infopath/2007/PartnerControls">
   <documentManagement/>
@@ -2777,6 +2754,14 @@
 </file>
 
 <file path=customXml/itemProps1.xml><?xml version="1.0" encoding="utf-8"?>
+<ds:datastoreItem xmlns:ds="http://schemas.openxmlformats.org/officeDocument/2006/customXml" ds:itemID="{2FA069AB-F972-4A12-81D6-F137DFEA6664}">
+  <ds:schemaRefs>
+    <ds:schemaRef ds:uri="http://schemas.microsoft.com/sharepoint/v3/contenttype/forms"/>
+  </ds:schemaRefs>
+</ds:datastoreItem>
+</file>
+
+<file path=customXml/itemProps2.xml><?xml version="1.0" encoding="utf-8"?>
 <ds:datastoreItem xmlns:ds="http://schemas.openxmlformats.org/officeDocument/2006/customXml" ds:itemID="{47F0E3C2-E550-410F-9B41-0D3D1631AFC2}">
   <ds:schemaRefs>
     <ds:schemaRef ds:uri="http://schemas.microsoft.com/office/2006/metadata/contentType"/>
@@ -2795,14 +2780,6 @@
 </ds:datastoreItem>
 </file>
 
-<file path=customXml/itemProps2.xml><?xml version="1.0" encoding="utf-8"?>
-<ds:datastoreItem xmlns:ds="http://schemas.openxmlformats.org/officeDocument/2006/customXml" ds:itemID="{2FA069AB-F972-4A12-81D6-F137DFEA6664}">
-  <ds:schemaRefs>
-    <ds:schemaRef ds:uri="http://schemas.microsoft.com/sharepoint/v3/contenttype/forms"/>
-  </ds:schemaRefs>
-</ds:datastoreItem>
-</file>
-
 <file path=customXml/itemProps3.xml><?xml version="1.0" encoding="utf-8"?>
 <ds:datastoreItem xmlns:ds="http://schemas.openxmlformats.org/officeDocument/2006/customXml" ds:itemID="{B1D1D590-6CB7-4875-A7D3-081C891134E4}">
   <ds:schemaRefs>

</xml_diff>